<commit_message>
Upload of Weekly Work
Includes updated function codes, in-progress view code, and some psuedocode written as I pour over the the .JSON provided by Scryfall and determine how best to enter it into the database.
</commit_message>
<xml_diff>
--- a/Documentation/IEEE Reports/Software Project Management Plans/04-27-2023/MtG-UCC_SPMP_v1.0.0.docx
+++ b/Documentation/IEEE Reports/Software Project Management Plans/04-27-2023/MtG-UCC_SPMP_v1.0.0.docx
@@ -531,24 +531,14 @@
       <w:r>
         <w:t>v</w:t>
       </w:r>
-      <w:r>
-        <w:fldChar w:fldCharType="begin"/>
-      </w:r>
-      <w:r>
-        <w:instrText xml:space="preserve"> REF DocumentInformation_DocumentVersion </w:instrText>
-      </w:r>
-      <w:r>
-        <w:fldChar w:fldCharType="separate"/>
-      </w:r>
-      <w:r>
-        <w:rPr>
-          <w:rStyle w:val="SubtleEmphasis"/>
-        </w:rPr>
-        <w:t>1.0.0</w:t>
-      </w:r>
-      <w:r>
-        <w:fldChar w:fldCharType="end"/>
-      </w:r>
+      <w:fldSimple w:instr=" REF DocumentInformation_DocumentVersion ">
+        <w:r>
+          <w:rPr>
+            <w:rStyle w:val="SubtleEmphasis"/>
+          </w:rPr>
+          <w:t>1.0.0</w:t>
+        </w:r>
+      </w:fldSimple>
       <w:r>
         <w:t>)</w:t>
       </w:r>
@@ -2788,21 +2778,11 @@
       <w:r>
         <w:t xml:space="preserve"> (</w:t>
       </w:r>
-      <w:r>
-        <w:fldChar w:fldCharType="begin"/>
-      </w:r>
-      <w:r>
-        <w:instrText xml:space="preserve"> REF Acronym_IEEE </w:instrText>
-      </w:r>
-      <w:r>
-        <w:fldChar w:fldCharType="separate"/>
-      </w:r>
-      <w:r>
-        <w:t>IEEE</w:t>
-      </w:r>
-      <w:r>
-        <w:fldChar w:fldCharType="end"/>
-      </w:r>
+      <w:fldSimple w:instr=" REF Acronym_IEEE ">
+        <w:r>
+          <w:t>IEEE</w:t>
+        </w:r>
+      </w:fldSimple>
       <w:r>
         <w:t xml:space="preserve">) </w:t>
       </w:r>
@@ -5261,15 +5241,7 @@
     <w:p>
       <w:r>
         <w:tab/>
-        <w:t xml:space="preserve">The following document is available for viewing in the attached folder and, additionally, in the linked GitHub repository </w:t>
-      </w:r>
-      <w:proofErr w:type="gramStart"/>
-      <w:r>
-        <w:t>in the event that</w:t>
-      </w:r>
-      <w:proofErr w:type="gramEnd"/>
-      <w:r>
-        <w:t xml:space="preserve"> the attachment to this document fails.</w:t>
+        <w:t>The following document is available for viewing in the attached folder and, additionally, in the linked GitHub repository in the event that the attachment to this document fails.</w:t>
       </w:r>
     </w:p>
     <w:p>
@@ -5299,10 +5271,10 @@
             <v:path o:extrusionok="f" gradientshapeok="t" o:connecttype="rect"/>
             <o:lock v:ext="edit" aspectratio="t"/>
           </v:shapetype>
-          <v:shape id="_x0000_i1030" type="#_x0000_t75" style="width:76.2pt;height:49.2pt" o:ole="">
+          <v:shape id="_x0000_i1025" type="#_x0000_t75" style="width:76pt;height:49.35pt" o:ole="">
             <v:imagedata r:id="rId15" o:title=""/>
           </v:shape>
-          <o:OLEObject Type="Embed" ProgID="FoxitReader.Document" ShapeID="_x0000_i1030" DrawAspect="Icon" ObjectID="_1744143765" r:id="rId16"/>
+          <o:OLEObject Type="Embed" ProgID="FoxitReader.Document" ShapeID="_x0000_i1025" DrawAspect="Icon" ObjectID="_1746650477" r:id="rId16"/>
         </w:object>
       </w:r>
       <w:r>
@@ -5457,33 +5429,18 @@
         </w:numPr>
       </w:pPr>
       <w:bookmarkStart w:id="10" w:name="Acronym_MtGUCC"/>
-      <w:proofErr w:type="spellStart"/>
-      <w:r>
-        <w:t>MtG</w:t>
-      </w:r>
-      <w:proofErr w:type="spellEnd"/>
-      <w:r>
-        <w:t>-UCC</w:t>
+      <w:r>
+        <w:t>MtG-UCC</w:t>
       </w:r>
       <w:bookmarkEnd w:id="10"/>
       <w:r>
         <w:t xml:space="preserve"> – </w:t>
       </w:r>
-      <w:r>
-        <w:fldChar w:fldCharType="begin"/>
-      </w:r>
-      <w:r>
-        <w:instrText xml:space="preserve"> REF DocumentInformation_WorkingTitle </w:instrText>
-      </w:r>
-      <w:r>
-        <w:fldChar w:fldCharType="separate"/>
-      </w:r>
-      <w:r>
-        <w:t>Magic: The Gathering™ - Unofficial Collector’s Compendium</w:t>
-      </w:r>
-      <w:r>
-        <w:fldChar w:fldCharType="end"/>
-      </w:r>
+      <w:fldSimple w:instr=" REF DocumentInformation_WorkingTitle ">
+        <w:r>
+          <w:t>Magic: The Gathering™ - Unofficial Collector’s Compendium</w:t>
+        </w:r>
+      </w:fldSimple>
     </w:p>
     <w:p>
       <w:pPr>
@@ -5621,15 +5578,7 @@
       </w:r>
       <w:r>
         <w:lastRenderedPageBreak/>
-        <w:t xml:space="preserve">include, but is not limited to, creation and upkeep of documentation, UI / UX design, </w:t>
-      </w:r>
-      <w:proofErr w:type="gramStart"/>
-      <w:r>
-        <w:t>frontend</w:t>
-      </w:r>
-      <w:proofErr w:type="gramEnd"/>
-      <w:r>
-        <w:t xml:space="preserve"> and backend coding, etc.</w:t>
+        <w:t>include, but is not limited to, creation and upkeep of documentation, UI / UX design, frontend and backend coding, etc.</w:t>
       </w:r>
       <w:r>
         <w:br/>
@@ -5652,15 +5601,7 @@
       </w:r>
       <w:r>
         <w:tab/>
-        <w:t xml:space="preserve">This project will be developed using computing systems operating on Microsoft Windows. The delivered product will be a web application coded utilizing ASP .NET MVC, including Cascading Style Sheets and possible JavaScript code. Additionally, a web service will be developed utilizing Spring Boot and Java which will interface with an Azure Database utilizing Structured Query Language. Finally, testing shall be performed with any combination of JUnit, </w:t>
-      </w:r>
-      <w:proofErr w:type="spellStart"/>
-      <w:r>
-        <w:t>XUnit</w:t>
-      </w:r>
-      <w:proofErr w:type="spellEnd"/>
-      <w:r>
-        <w:t>, and Selenium to ensure that the project functions as intended.</w:t>
+        <w:t>This project will be developed using computing systems operating on Microsoft Windows. The delivered product will be a web application coded utilizing ASP .NET MVC, including Cascading Style Sheets and possible JavaScript code. Additionally, a web service will be developed utilizing Spring Boot and Java which will interface with an Azure Database utilizing Structured Query Language. Finally, testing shall be performed with any combination of JUnit, XUnit, and Selenium to ensure that the project functions as intended.</w:t>
       </w:r>
     </w:p>
     <w:p>
@@ -5887,15 +5828,7 @@
         <w:ind w:left="1440" w:firstLine="720"/>
       </w:pPr>
       <w:r>
-        <w:t xml:space="preserve">Deliverables for this task include, but are not limited to, a working web service application, and documentation of available methods, </w:t>
-      </w:r>
-      <w:proofErr w:type="gramStart"/>
-      <w:r>
-        <w:t>functions</w:t>
-      </w:r>
-      <w:proofErr w:type="gramEnd"/>
-      <w:r>
-        <w:t xml:space="preserve"> and </w:t>
+        <w:t xml:space="preserve">Deliverables for this task include, but are not limited to, a working web service application, and documentation of available methods, functions and </w:t>
       </w:r>
       <w:r>
         <w:t>handlers.</w:t>
@@ -6018,23 +5951,7 @@
         <w:ind w:left="1440" w:firstLine="720"/>
       </w:pPr>
       <w:r>
-        <w:t xml:space="preserve">This task depends upon the database to be deployed. As the primary method for interacting with the database, the web application that </w:t>
-      </w:r>
-      <w:proofErr w:type="gramStart"/>
-      <w:r>
-        <w:t>user’s</w:t>
-      </w:r>
-      <w:proofErr w:type="gramEnd"/>
-      <w:r>
-        <w:t xml:space="preserve"> will interface with relies upon this task for functionality. However, certain tasks can be completed on the web application before this task is complete. As such, this task </w:t>
-      </w:r>
-      <w:proofErr w:type="gramStart"/>
-      <w:r>
-        <w:t>is considered to be</w:t>
-      </w:r>
-      <w:proofErr w:type="gramEnd"/>
-      <w:r>
-        <w:t xml:space="preserve"> a </w:t>
+        <w:t xml:space="preserve">This task depends upon the database to be deployed. As the primary method for interacting with the database, the web application that user’s will interface with relies upon this task for functionality. However, certain tasks can be completed on the web application before this task is complete. As such, this task is considered to be a </w:t>
       </w:r>
       <w:r>
         <w:t>Start-To-Start dependency.</w:t>
@@ -6119,15 +6036,7 @@
         <w:ind w:left="1440" w:firstLine="720"/>
       </w:pPr>
       <w:r>
-        <w:t xml:space="preserve">The only </w:t>
-      </w:r>
-      <w:proofErr w:type="gramStart"/>
-      <w:r>
-        <w:t>deliverable</w:t>
-      </w:r>
-      <w:proofErr w:type="gramEnd"/>
-      <w:r>
-        <w:t xml:space="preserve"> of note for this task is documentation for any special methods, functions, or handlers that are created for interfacing with the 3</w:t>
+        <w:t>The only deliverable of note for this task is documentation for any special methods, functions, or handlers that are created for interfacing with the 3</w:t>
       </w:r>
       <w:r>
         <w:rPr>
@@ -6156,13 +6065,8 @@
         </w:numPr>
       </w:pPr>
       <w:r>
-        <w:t xml:space="preserve">API selection(s) </w:t>
-      </w:r>
-      <w:proofErr w:type="gramStart"/>
-      <w:r>
-        <w:t>finalized</w:t>
-      </w:r>
-      <w:proofErr w:type="gramEnd"/>
+        <w:t>API selection(s) finalized</w:t>
+      </w:r>
     </w:p>
     <w:p>
       <w:pPr>
@@ -6173,13 +6077,8 @@
         </w:numPr>
       </w:pPr>
       <w:r>
-        <w:t xml:space="preserve">API connection(s) </w:t>
-      </w:r>
-      <w:proofErr w:type="gramStart"/>
-      <w:r>
-        <w:t>established</w:t>
-      </w:r>
-      <w:proofErr w:type="gramEnd"/>
+        <w:t>API connection(s) established</w:t>
+      </w:r>
     </w:p>
     <w:p>
       <w:pPr>
@@ -6190,13 +6089,8 @@
         </w:numPr>
       </w:pPr>
       <w:r>
-        <w:t xml:space="preserve">Documentation </w:t>
-      </w:r>
-      <w:proofErr w:type="gramStart"/>
-      <w:r>
-        <w:t>provided</w:t>
-      </w:r>
-      <w:proofErr w:type="gramEnd"/>
+        <w:t>Documentation provided</w:t>
+      </w:r>
     </w:p>
     <w:p>
       <w:pPr>
@@ -6250,26 +6144,10 @@
         <w:ind w:left="1440" w:firstLine="720"/>
       </w:pPr>
       <w:r>
-        <w:t xml:space="preserve">This task relies on the existence of the custom web </w:t>
-      </w:r>
-      <w:proofErr w:type="spellStart"/>
-      <w:r>
-        <w:t>api</w:t>
-      </w:r>
-      <w:proofErr w:type="spellEnd"/>
-      <w:r>
-        <w:t xml:space="preserve"> </w:t>
-      </w:r>
-      <w:r>
-        <w:t xml:space="preserve">and database for full functionality. As the source of some critical data, this task is a requirement for full functionality of the web application, although some work may be accomplished on the web application task without this task being complete. As such, this task </w:t>
-      </w:r>
-      <w:proofErr w:type="gramStart"/>
-      <w:r>
-        <w:t>is considered to be</w:t>
-      </w:r>
-      <w:proofErr w:type="gramEnd"/>
-      <w:r>
-        <w:t xml:space="preserve"> a Start-To-Start dependency.</w:t>
+        <w:t xml:space="preserve">This task relies on the existence of the custom web api </w:t>
+      </w:r>
+      <w:r>
+        <w:t>and database for full functionality. As the source of some critical data, this task is a requirement for full functionality of the web application, although some work may be accomplished on the web application task without this task being complete. As such, this task is considered to be a Start-To-Start dependency.</w:t>
       </w:r>
     </w:p>
     <w:p>
@@ -6347,13 +6225,8 @@
         <w:t>User Login and Registration complete w/ email verificatio</w:t>
       </w:r>
       <w:r>
-        <w:t xml:space="preserve">n &amp; 2 factor </w:t>
-      </w:r>
-      <w:proofErr w:type="gramStart"/>
-      <w:r>
-        <w:t>auth</w:t>
-      </w:r>
-      <w:proofErr w:type="gramEnd"/>
+        <w:t>n &amp; 2 factor auth</w:t>
+      </w:r>
     </w:p>
     <w:p>
       <w:pPr>
@@ -6376,13 +6249,8 @@
         </w:numPr>
       </w:pPr>
       <w:r>
-        <w:t xml:space="preserve">Users’ collections display </w:t>
-      </w:r>
-      <w:proofErr w:type="gramStart"/>
-      <w:r>
-        <w:t>accurately</w:t>
-      </w:r>
-      <w:proofErr w:type="gramEnd"/>
+        <w:t>Users’ collections display accurately</w:t>
+      </w:r>
     </w:p>
     <w:p>
       <w:pPr>
@@ -6396,13 +6264,8 @@
         <w:t xml:space="preserve">CRUD functionality </w:t>
       </w:r>
       <w:r>
-        <w:t xml:space="preserve">works </w:t>
-      </w:r>
-      <w:proofErr w:type="gramStart"/>
-      <w:r>
-        <w:t>reliably</w:t>
-      </w:r>
-      <w:proofErr w:type="gramEnd"/>
+        <w:t>works reliably</w:t>
+      </w:r>
     </w:p>
     <w:p>
       <w:pPr>
@@ -6428,13 +6291,8 @@
         <w:t xml:space="preserve">UI / UX </w:t>
       </w:r>
       <w:r>
-        <w:t xml:space="preserve">design is established and </w:t>
-      </w:r>
-      <w:proofErr w:type="gramStart"/>
-      <w:r>
-        <w:t>consistent</w:t>
-      </w:r>
-      <w:proofErr w:type="gramEnd"/>
+        <w:t>design is established and consistent</w:t>
+      </w:r>
     </w:p>
     <w:p>
       <w:pPr>
@@ -6512,13 +6370,8 @@
         <w:ind w:left="1440" w:firstLine="720"/>
       </w:pPr>
       <w:r>
-        <w:t xml:space="preserve">The major risk involved with this task related to Azure and the ability to get the website hosted online. Failure to accomplish this will result in a less desirable product. No contingency </w:t>
-      </w:r>
-      <w:proofErr w:type="gramStart"/>
-      <w:r>
-        <w:t>exists</w:t>
-      </w:r>
-      <w:proofErr w:type="gramEnd"/>
+        <w:t>The major risk involved with this task related to Azure and the ability to get the website hosted online. Failure to accomplish this will result in a less desirable product. No contingency exists</w:t>
+      </w:r>
     </w:p>
     <w:p/>
     <w:p>
@@ -6584,13 +6437,8 @@
         </w:numPr>
       </w:pPr>
       <w:r>
-        <w:t xml:space="preserve">Webservice testing concluded with all tests ending in </w:t>
-      </w:r>
-      <w:proofErr w:type="gramStart"/>
-      <w:r>
-        <w:t>success</w:t>
-      </w:r>
-      <w:proofErr w:type="gramEnd"/>
+        <w:t>Webservice testing concluded with all tests ending in success</w:t>
+      </w:r>
     </w:p>
     <w:p>
       <w:pPr>
@@ -6601,13 +6449,8 @@
         </w:numPr>
       </w:pPr>
       <w:r>
-        <w:t xml:space="preserve">Website testing concluded with all tests ending in </w:t>
-      </w:r>
-      <w:proofErr w:type="gramStart"/>
-      <w:r>
-        <w:t>success</w:t>
-      </w:r>
-      <w:proofErr w:type="gramEnd"/>
+        <w:t>Website testing concluded with all tests ending in success</w:t>
+      </w:r>
     </w:p>
     <w:p>
       <w:pPr>
@@ -6618,13 +6461,8 @@
         </w:numPr>
       </w:pPr>
       <w:r>
-        <w:t xml:space="preserve">UI / UX for website </w:t>
-      </w:r>
-      <w:proofErr w:type="gramStart"/>
-      <w:r>
-        <w:t>finalized</w:t>
-      </w:r>
-      <w:proofErr w:type="gramEnd"/>
+        <w:t>UI / UX for website finalized</w:t>
+      </w:r>
     </w:p>
     <w:p>
       <w:pPr>
@@ -6635,13 +6473,8 @@
         </w:numPr>
       </w:pPr>
       <w:r>
-        <w:t xml:space="preserve">Webservice and Website successfully hosted </w:t>
-      </w:r>
-      <w:proofErr w:type="gramStart"/>
-      <w:r>
-        <w:t>online</w:t>
-      </w:r>
-      <w:proofErr w:type="gramEnd"/>
+        <w:t>Webservice and Website successfully hosted online</w:t>
+      </w:r>
     </w:p>
     <w:p>
       <w:pPr>
@@ -6652,13 +6485,8 @@
         </w:numPr>
       </w:pPr>
       <w:r>
-        <w:t xml:space="preserve">Any final feature additions completed and successfully pass </w:t>
-      </w:r>
-      <w:proofErr w:type="gramStart"/>
-      <w:r>
-        <w:t>tests</w:t>
-      </w:r>
-      <w:proofErr w:type="gramEnd"/>
+        <w:t>Any final feature additions completed and successfully pass tests</w:t>
+      </w:r>
     </w:p>
     <w:p>
       <w:pPr>
@@ -6752,15 +6580,7 @@
       </w:r>
       <w:r>
         <w:tab/>
-        <w:t xml:space="preserve">The following is a very rough timeline for the completion of the </w:t>
-      </w:r>
-      <w:proofErr w:type="gramStart"/>
-      <w:r>
-        <w:t>aforementioned tasks</w:t>
-      </w:r>
-      <w:proofErr w:type="gramEnd"/>
-      <w:r>
-        <w:t>.</w:t>
+        <w:t>The following is a very rough timeline for the completion of the aforementioned tasks.</w:t>
       </w:r>
     </w:p>
     <w:p>
@@ -9746,6 +9566,7 @@
   <w:style w:type="character" w:default="1" w:styleId="DefaultParagraphFont">
     <w:name w:val="Default Paragraph Font"/>
     <w:uiPriority w:val="1"/>
+    <w:semiHidden/>
     <w:unhideWhenUsed/>
   </w:style>
   <w:style w:type="table" w:default="1" w:styleId="TableNormal">
@@ -10814,7 +10635,12 @@
 </file>
 
 <file path=customXml/item2.xml><?xml version="1.0" encoding="utf-8"?>
-<b:Sources xmlns:b="http://schemas.openxmlformats.org/officeDocument/2006/bibliography" xmlns="http://schemas.openxmlformats.org/officeDocument/2006/bibliography" SelectedStyle="\APASixthEditionOfficeOnline.xsl" StyleName="APA" Version="6"/>
+<?mso-contentType ?>
+<FormTemplates xmlns="http://schemas.microsoft.com/sharepoint/v3/contenttype/forms">
+  <Display>DocumentLibraryForm</Display>
+  <Edit>DocumentLibraryForm</Edit>
+  <New>DocumentLibraryForm</New>
+</FormTemplates>
 </file>
 
 <file path=customXml/item3.xml><?xml version="1.0" encoding="utf-8"?>
@@ -10827,12 +10653,7 @@
 </file>
 
 <file path=customXml/item4.xml><?xml version="1.0" encoding="utf-8"?>
-<?mso-contentType ?>
-<FormTemplates xmlns="http://schemas.microsoft.com/sharepoint/v3/contenttype/forms">
-  <Display>DocumentLibraryForm</Display>
-  <Edit>DocumentLibraryForm</Edit>
-  <New>DocumentLibraryForm</New>
-</FormTemplates>
+<b:Sources xmlns:b="http://schemas.openxmlformats.org/officeDocument/2006/bibliography" xmlns="http://schemas.openxmlformats.org/officeDocument/2006/bibliography" SelectedStyle="\APASixthEditionOfficeOnline.xsl" StyleName="APA" Version="6"/>
 </file>
 
 <file path=customXml/itemProps1.xml><?xml version="1.0" encoding="utf-8"?>
@@ -10855,9 +10676,9 @@
 </file>
 
 <file path=customXml/itemProps2.xml><?xml version="1.0" encoding="utf-8"?>
-<ds:datastoreItem xmlns:ds="http://schemas.openxmlformats.org/officeDocument/2006/customXml" ds:itemID="{AB862910-14DD-4C84-A9D5-C655B98E0EAA}">
+<ds:datastoreItem xmlns:ds="http://schemas.openxmlformats.org/officeDocument/2006/customXml" ds:itemID="{65D670B6-EC8C-4A16-AA74-472978BEF741}">
   <ds:schemaRefs>
-    <ds:schemaRef ds:uri="http://schemas.openxmlformats.org/officeDocument/2006/bibliography"/>
+    <ds:schemaRef ds:uri="http://schemas.microsoft.com/sharepoint/v3/contenttype/forms"/>
   </ds:schemaRefs>
 </ds:datastoreItem>
 </file>
@@ -10873,9 +10694,9 @@
 </file>
 
 <file path=customXml/itemProps4.xml><?xml version="1.0" encoding="utf-8"?>
-<ds:datastoreItem xmlns:ds="http://schemas.openxmlformats.org/officeDocument/2006/customXml" ds:itemID="{65D670B6-EC8C-4A16-AA74-472978BEF741}">
+<ds:datastoreItem xmlns:ds="http://schemas.openxmlformats.org/officeDocument/2006/customXml" ds:itemID="{AB862910-14DD-4C84-A9D5-C655B98E0EAA}">
   <ds:schemaRefs>
-    <ds:schemaRef ds:uri="http://schemas.microsoft.com/sharepoint/v3/contenttype/forms"/>
+    <ds:schemaRef ds:uri="http://schemas.openxmlformats.org/officeDocument/2006/bibliography"/>
   </ds:schemaRefs>
 </ds:datastoreItem>
 </file>
</xml_diff>